<commit_message>
updated analyses, plots, manuscript and appendices after second round of reviews
</commit_message>
<xml_diff>
--- a/manuscript/Title_Page.docx
+++ b/manuscript/Title_Page.docx
@@ -449,6 +449,16 @@
           <w:rFonts w:ascii="Times New Roman" w:hAnsi="Times New Roman" w:cs="Times New Roman"/>
           <w:sz w:val="24"/>
           <w:szCs w:val="24"/>
+          <w:vertAlign w:val="superscript"/>
+          <w:lang w:val="en-US"/>
+        </w:rPr>
+        <w:t>1</w:t>
+      </w:r>
+      <w:r>
+        <w:rPr>
+          <w:rFonts w:ascii="Times New Roman" w:hAnsi="Times New Roman" w:cs="Times New Roman"/>
+          <w:sz w:val="24"/>
+          <w:szCs w:val="24"/>
           <w:lang w:val="en-US"/>
         </w:rPr>
         <w:t>,</w:t>
@@ -460,39 +470,37 @@
           <w:szCs w:val="24"/>
           <w:lang w:val="en-US"/>
         </w:rPr>
-        <w:t xml:space="preserve"> Jan De </w:t>
-      </w:r>
-      <w:proofErr w:type="spellStart"/>
-      <w:r>
-        <w:rPr>
-          <w:rFonts w:ascii="Times New Roman" w:hAnsi="Times New Roman" w:cs="Times New Roman"/>
-          <w:sz w:val="24"/>
-          <w:szCs w:val="24"/>
-          <w:lang w:val="en-US"/>
-        </w:rPr>
-        <w:t>Houwer</w:t>
-      </w:r>
-      <w:proofErr w:type="spellEnd"/>
-      <w:r>
-        <w:rPr>
-          <w:rFonts w:ascii="Times New Roman" w:hAnsi="Times New Roman" w:cs="Times New Roman"/>
-          <w:sz w:val="24"/>
-          <w:szCs w:val="24"/>
-          <w:lang w:val="en-US"/>
-        </w:rPr>
-        <w:t xml:space="preserve">, Simone </w:t>
-      </w:r>
-      <w:proofErr w:type="spellStart"/>
-      <w:r>
-        <w:rPr>
-          <w:rFonts w:ascii="Times New Roman" w:hAnsi="Times New Roman" w:cs="Times New Roman"/>
-          <w:sz w:val="24"/>
-          <w:szCs w:val="24"/>
-          <w:lang w:val="en-US"/>
-        </w:rPr>
-        <w:t>Mattavelli</w:t>
-      </w:r>
-      <w:proofErr w:type="spellEnd"/>
+        <w:t xml:space="preserve"> Jan De Houwer</w:t>
+      </w:r>
+      <w:r>
+        <w:rPr>
+          <w:rFonts w:ascii="Times New Roman" w:hAnsi="Times New Roman" w:cs="Times New Roman"/>
+          <w:sz w:val="24"/>
+          <w:szCs w:val="24"/>
+          <w:vertAlign w:val="superscript"/>
+          <w:lang w:val="en-US"/>
+        </w:rPr>
+        <w:t>1</w:t>
+      </w:r>
+      <w:r>
+        <w:rPr>
+          <w:rFonts w:ascii="Times New Roman" w:hAnsi="Times New Roman" w:cs="Times New Roman"/>
+          <w:sz w:val="24"/>
+          <w:szCs w:val="24"/>
+          <w:lang w:val="en-US"/>
+        </w:rPr>
+        <w:t>, Simone Mattavelli</w:t>
+      </w:r>
+      <w:r>
+        <w:rPr>
+          <w:rFonts w:ascii="Times New Roman" w:hAnsi="Times New Roman" w:cs="Times New Roman"/>
+          <w:sz w:val="24"/>
+          <w:szCs w:val="24"/>
+          <w:vertAlign w:val="superscript"/>
+          <w:lang w:val="en-US"/>
+        </w:rPr>
+        <w:t>2</w:t>
+      </w:r>
       <w:r>
         <w:rPr>
           <w:rFonts w:ascii="Times New Roman" w:hAnsi="Times New Roman" w:cs="Times New Roman"/>
@@ -501,6 +509,16 @@
           <w:lang w:val="en-US"/>
         </w:rPr>
         <w:t>, &amp; Ian Hussey</w:t>
+      </w:r>
+      <w:r>
+        <w:rPr>
+          <w:rFonts w:ascii="Times New Roman" w:hAnsi="Times New Roman" w:cs="Times New Roman"/>
+          <w:sz w:val="24"/>
+          <w:szCs w:val="24"/>
+          <w:vertAlign w:val="superscript"/>
+          <w:lang w:val="en-US"/>
+        </w:rPr>
+        <w:t>1</w:t>
       </w:r>
     </w:p>
     <w:p>
@@ -518,6 +536,26 @@
       <w:r>
         <w:rPr>
           <w:rFonts w:ascii="Times New Roman" w:hAnsi="Times New Roman" w:cs="Times New Roman"/>
+          <w:sz w:val="24"/>
+          <w:szCs w:val="24"/>
+          <w:vertAlign w:val="superscript"/>
+          <w:lang w:val="en-US"/>
+        </w:rPr>
+        <w:t>1</w:t>
+      </w:r>
+      <w:r>
+        <w:rPr>
+          <w:rFonts w:ascii="Times New Roman" w:hAnsi="Times New Roman" w:cs="Times New Roman"/>
+          <w:sz w:val="24"/>
+          <w:szCs w:val="24"/>
+          <w:vertAlign w:val="superscript"/>
+          <w:lang w:val="en-US"/>
+        </w:rPr>
+        <w:t xml:space="preserve"> </w:t>
+      </w:r>
+      <w:r>
+        <w:rPr>
+          <w:rFonts w:ascii="Times New Roman" w:hAnsi="Times New Roman" w:cs="Times New Roman"/>
           <w:i/>
           <w:sz w:val="24"/>
           <w:szCs w:val="24"/>
@@ -537,6 +575,92 @@
           <w:lang w:val="en-US"/>
         </w:rPr>
       </w:pPr>
+      <w:r>
+        <w:rPr>
+          <w:rFonts w:ascii="Times New Roman" w:hAnsi="Times New Roman" w:cs="Times New Roman"/>
+          <w:sz w:val="24"/>
+          <w:szCs w:val="24"/>
+          <w:vertAlign w:val="superscript"/>
+          <w:lang w:val="en-US"/>
+        </w:rPr>
+        <w:t>2</w:t>
+      </w:r>
+      <w:r>
+        <w:rPr>
+          <w:rFonts w:ascii="Times New Roman" w:hAnsi="Times New Roman" w:cs="Times New Roman"/>
+          <w:sz w:val="24"/>
+          <w:szCs w:val="24"/>
+          <w:vertAlign w:val="superscript"/>
+          <w:lang w:val="en-US"/>
+        </w:rPr>
+        <w:t xml:space="preserve"> </w:t>
+      </w:r>
+      <w:proofErr w:type="spellStart"/>
+      <w:r>
+        <w:rPr>
+          <w:rFonts w:ascii="Times New Roman" w:hAnsi="Times New Roman" w:cs="Times New Roman"/>
+          <w:i/>
+          <w:sz w:val="24"/>
+          <w:szCs w:val="24"/>
+          <w:lang w:val="en-US"/>
+        </w:rPr>
+        <w:t>Università</w:t>
+      </w:r>
+      <w:proofErr w:type="spellEnd"/>
+      <w:r>
+        <w:rPr>
+          <w:rFonts w:ascii="Times New Roman" w:hAnsi="Times New Roman" w:cs="Times New Roman"/>
+          <w:i/>
+          <w:sz w:val="24"/>
+          <w:szCs w:val="24"/>
+          <w:lang w:val="en-US"/>
+        </w:rPr>
+        <w:t xml:space="preserve"> </w:t>
+      </w:r>
+      <w:proofErr w:type="spellStart"/>
+      <w:r>
+        <w:rPr>
+          <w:rFonts w:ascii="Times New Roman" w:hAnsi="Times New Roman" w:cs="Times New Roman"/>
+          <w:i/>
+          <w:sz w:val="24"/>
+          <w:szCs w:val="24"/>
+          <w:lang w:val="en-US"/>
+        </w:rPr>
+        <w:t>degli</w:t>
+      </w:r>
+      <w:proofErr w:type="spellEnd"/>
+      <w:r>
+        <w:rPr>
+          <w:rFonts w:ascii="Times New Roman" w:hAnsi="Times New Roman" w:cs="Times New Roman"/>
+          <w:i/>
+          <w:sz w:val="24"/>
+          <w:szCs w:val="24"/>
+          <w:lang w:val="en-US"/>
+        </w:rPr>
+        <w:t xml:space="preserve"> </w:t>
+      </w:r>
+      <w:proofErr w:type="spellStart"/>
+      <w:r>
+        <w:rPr>
+          <w:rFonts w:ascii="Times New Roman" w:hAnsi="Times New Roman" w:cs="Times New Roman"/>
+          <w:i/>
+          <w:sz w:val="24"/>
+          <w:szCs w:val="24"/>
+          <w:lang w:val="en-US"/>
+        </w:rPr>
+        <w:t>Studi</w:t>
+      </w:r>
+      <w:proofErr w:type="spellEnd"/>
+      <w:r>
+        <w:rPr>
+          <w:rFonts w:ascii="Times New Roman" w:hAnsi="Times New Roman" w:cs="Times New Roman"/>
+          <w:i/>
+          <w:sz w:val="24"/>
+          <w:szCs w:val="24"/>
+          <w:lang w:val="en-US"/>
+        </w:rPr>
+        <w:t xml:space="preserve"> di Milano-Bicocca</w:t>
+      </w:r>
     </w:p>
     <w:p>
       <w:pPr>
@@ -597,6 +721,8 @@
           <w:lang w:val="en-US"/>
         </w:rPr>
       </w:pPr>
+      <w:bookmarkStart w:id="0" w:name="_GoBack"/>
+      <w:bookmarkEnd w:id="0"/>
     </w:p>
     <w:p>
       <w:pPr>
@@ -648,16 +774,16 @@
           <w:szCs w:val="24"/>
           <w:lang w:val="en-US"/>
         </w:rPr>
-        <w:t xml:space="preserve">JDH, </w:t>
-      </w:r>
-      <w:r>
-        <w:rPr>
-          <w:rFonts w:ascii="Times New Roman" w:hAnsi="Times New Roman" w:cs="Times New Roman"/>
-          <w:sz w:val="24"/>
-          <w:szCs w:val="24"/>
-          <w:lang w:val="en-US"/>
-        </w:rPr>
-        <w:t xml:space="preserve">SM, and IH, </w:t>
+        <w:t>JDH</w:t>
+      </w:r>
+      <w:r>
+        <w:rPr>
+          <w:rFonts w:ascii="Times New Roman" w:hAnsi="Times New Roman" w:cs="Times New Roman"/>
+          <w:sz w:val="24"/>
+          <w:szCs w:val="24"/>
+          <w:lang w:val="en-US"/>
+        </w:rPr>
+        <w:t xml:space="preserve">, and IH, </w:t>
       </w:r>
       <w:r>
         <w:rPr>
@@ -675,7 +801,85 @@
           <w:szCs w:val="24"/>
           <w:lang w:val="en-US"/>
         </w:rPr>
-        <w:t xml:space="preserve">SH and JDH contributed equally to this paper. </w:t>
+        <w:t xml:space="preserve">SM, Department of Psychology, </w:t>
+      </w:r>
+      <w:proofErr w:type="spellStart"/>
+      <w:r>
+        <w:rPr>
+          <w:rFonts w:ascii="Times New Roman" w:hAnsi="Times New Roman" w:cs="Times New Roman"/>
+          <w:sz w:val="24"/>
+          <w:szCs w:val="24"/>
+          <w:lang w:val="en-US"/>
+        </w:rPr>
+        <w:t>Università</w:t>
+      </w:r>
+      <w:proofErr w:type="spellEnd"/>
+      <w:r>
+        <w:rPr>
+          <w:rFonts w:ascii="Times New Roman" w:hAnsi="Times New Roman" w:cs="Times New Roman"/>
+          <w:sz w:val="24"/>
+          <w:szCs w:val="24"/>
+          <w:lang w:val="en-US"/>
+        </w:rPr>
+        <w:t xml:space="preserve"> </w:t>
+      </w:r>
+      <w:proofErr w:type="spellStart"/>
+      <w:r>
+        <w:rPr>
+          <w:rFonts w:ascii="Times New Roman" w:hAnsi="Times New Roman" w:cs="Times New Roman"/>
+          <w:sz w:val="24"/>
+          <w:szCs w:val="24"/>
+          <w:lang w:val="en-US"/>
+        </w:rPr>
+        <w:t>degli</w:t>
+      </w:r>
+      <w:proofErr w:type="spellEnd"/>
+      <w:r>
+        <w:rPr>
+          <w:rFonts w:ascii="Times New Roman" w:hAnsi="Times New Roman" w:cs="Times New Roman"/>
+          <w:sz w:val="24"/>
+          <w:szCs w:val="24"/>
+          <w:lang w:val="en-US"/>
+        </w:rPr>
+        <w:t xml:space="preserve"> </w:t>
+      </w:r>
+      <w:proofErr w:type="spellStart"/>
+      <w:r>
+        <w:rPr>
+          <w:rFonts w:ascii="Times New Roman" w:hAnsi="Times New Roman" w:cs="Times New Roman"/>
+          <w:sz w:val="24"/>
+          <w:szCs w:val="24"/>
+          <w:lang w:val="en-US"/>
+        </w:rPr>
+        <w:t>Studi</w:t>
+      </w:r>
+      <w:proofErr w:type="spellEnd"/>
+      <w:r>
+        <w:rPr>
+          <w:rFonts w:ascii="Times New Roman" w:hAnsi="Times New Roman" w:cs="Times New Roman"/>
+          <w:sz w:val="24"/>
+          <w:szCs w:val="24"/>
+          <w:lang w:val="en-US"/>
+        </w:rPr>
+        <w:t xml:space="preserve"> di Milano-Bicocca</w:t>
+      </w:r>
+      <w:r>
+        <w:rPr>
+          <w:rFonts w:ascii="Times New Roman" w:hAnsi="Times New Roman" w:cs="Times New Roman"/>
+          <w:sz w:val="24"/>
+          <w:szCs w:val="24"/>
+          <w:lang w:val="en-US"/>
+        </w:rPr>
+        <w:t>.</w:t>
+      </w:r>
+      <w:r>
+        <w:rPr>
+          <w:rFonts w:ascii="Times New Roman" w:hAnsi="Times New Roman" w:cs="Times New Roman"/>
+          <w:sz w:val="24"/>
+          <w:szCs w:val="24"/>
+          <w:lang w:val="en-US"/>
+        </w:rPr>
+        <w:t xml:space="preserve"> </w:t>
       </w:r>
       <w:r>
         <w:rPr>
@@ -740,8 +944,6 @@
         </w:rPr>
         <w:t>.</w:t>
       </w:r>
-      <w:bookmarkStart w:id="0" w:name="_GoBack"/>
-      <w:bookmarkEnd w:id="0"/>
     </w:p>
     <w:sectPr>
       <w:pgSz w:w="11906" w:h="16838"/>

</xml_diff>